<commit_message>
Ajuste del documento del ejercicio 6 y se agregan comentarios para el ejercicio 3 y 4
</commit_message>
<xml_diff>
--- a/Ejercicio6.docx
+++ b/Ejercicio6.docx
@@ -358,50 +358,6 @@
     <w:p>
       <w:pPr>
         <w:pStyle w:val="Prrafodelista"/>
-        <w:jc w:val="both"/>
-        <w:rPr>
-          <w:rFonts w:ascii="Calibri" w:eastAsia="Calibri" w:hAnsi="Calibri" w:cs="Calibri"/>
-          <w:lang w:val="es-MX"/>
-        </w:rPr>
-      </w:pPr>
-      <w:r>
-        <w:rPr>
-          <w:rFonts w:ascii="Calibri" w:eastAsia="Calibri" w:hAnsi="Calibri" w:cs="Calibri"/>
-          <w:lang w:val="es-MX"/>
-        </w:rPr>
-        <w:t>Los tipos so</w:t>
-      </w:r>
-      <w:r>
-        <w:rPr>
-          <w:rFonts w:ascii="Calibri" w:eastAsia="Calibri" w:hAnsi="Calibri" w:cs="Calibri"/>
-          <w:lang w:val="es-MX"/>
-        </w:rPr>
-        <w:t>n Valores…</w:t>
-      </w:r>
-    </w:p>
-    <w:p>
-      <w:pPr>
-        <w:pStyle w:val="Prrafodelista"/>
-        <w:jc w:val="both"/>
-        <w:rPr>
-          <w:rFonts w:ascii="Calibri" w:eastAsia="Calibri" w:hAnsi="Calibri" w:cs="Calibri"/>
-          <w:lang w:val="es-MX"/>
-        </w:rPr>
-      </w:pPr>
-    </w:p>
-    <w:p>
-      <w:pPr>
-        <w:pStyle w:val="Prrafodelista"/>
-        <w:jc w:val="both"/>
-        <w:rPr>
-          <w:rFonts w:ascii="Calibri" w:eastAsia="Calibri" w:hAnsi="Calibri" w:cs="Calibri"/>
-          <w:lang w:val="es-MX"/>
-        </w:rPr>
-      </w:pPr>
-    </w:p>
-    <w:p>
-      <w:pPr>
-        <w:pStyle w:val="Prrafodelista"/>
         <w:numPr>
           <w:ilvl w:val="0"/>
           <w:numId w:val="5"/>
@@ -499,7 +455,39 @@
           <w:rFonts w:ascii="Calibri" w:eastAsia="Calibri" w:hAnsi="Calibri" w:cs="Calibri"/>
           <w:lang w:val="es-MX"/>
         </w:rPr>
-        <w:t xml:space="preserve"> (Clean Code)</w:t>
+        <w:t xml:space="preserve"> (</w:t>
+      </w:r>
+      <w:proofErr w:type="spellStart"/>
+      <w:r>
+        <w:rPr>
+          <w:rFonts w:ascii="Calibri" w:eastAsia="Calibri" w:hAnsi="Calibri" w:cs="Calibri"/>
+          <w:lang w:val="es-MX"/>
+        </w:rPr>
+        <w:t>Clean</w:t>
+      </w:r>
+      <w:proofErr w:type="spellEnd"/>
+      <w:r>
+        <w:rPr>
+          <w:rFonts w:ascii="Calibri" w:eastAsia="Calibri" w:hAnsi="Calibri" w:cs="Calibri"/>
+          <w:lang w:val="es-MX"/>
+        </w:rPr>
+        <w:t xml:space="preserve"> </w:t>
+      </w:r>
+      <w:proofErr w:type="spellStart"/>
+      <w:r>
+        <w:rPr>
+          <w:rFonts w:ascii="Calibri" w:eastAsia="Calibri" w:hAnsi="Calibri" w:cs="Calibri"/>
+          <w:lang w:val="es-MX"/>
+        </w:rPr>
+        <w:t>Code</w:t>
+      </w:r>
+      <w:proofErr w:type="spellEnd"/>
+      <w:r>
+        <w:rPr>
+          <w:rFonts w:ascii="Calibri" w:eastAsia="Calibri" w:hAnsi="Calibri" w:cs="Calibri"/>
+          <w:lang w:val="es-MX"/>
+        </w:rPr>
+        <w:t>)</w:t>
       </w:r>
       <w:r>
         <w:rPr>
@@ -685,7 +673,23 @@
           <w:rFonts w:ascii="Calibri" w:eastAsia="Calibri" w:hAnsi="Calibri" w:cs="Calibri"/>
           <w:lang w:val="es-MX"/>
         </w:rPr>
-        <w:t xml:space="preserve"> se unifican por un “_” quedando así: “dato_sesion”.</w:t>
+        <w:t xml:space="preserve"> se unifican por un “_” quedando así: “</w:t>
+      </w:r>
+      <w:proofErr w:type="spellStart"/>
+      <w:r>
+        <w:rPr>
+          <w:rFonts w:ascii="Calibri" w:eastAsia="Calibri" w:hAnsi="Calibri" w:cs="Calibri"/>
+          <w:lang w:val="es-MX"/>
+        </w:rPr>
+        <w:t>dato_sesion</w:t>
+      </w:r>
+      <w:proofErr w:type="spellEnd"/>
+      <w:r>
+        <w:rPr>
+          <w:rFonts w:ascii="Calibri" w:eastAsia="Calibri" w:hAnsi="Calibri" w:cs="Calibri"/>
+          <w:lang w:val="es-MX"/>
+        </w:rPr>
+        <w:t>”.</w:t>
       </w:r>
     </w:p>
     <w:p>
@@ -744,40 +748,6 @@
     </w:p>
     <w:p>
       <w:pPr>
-        <w:pStyle w:val="Prrafodelista"/>
-        <w:ind w:left="1440"/>
-        <w:rPr>
-          <w:rFonts w:ascii="Calibri" w:eastAsia="Calibri" w:hAnsi="Calibri" w:cs="Calibri"/>
-          <w:lang w:val="es-MX"/>
-        </w:rPr>
-      </w:pPr>
-    </w:p>
-    <w:p>
-      <w:pPr>
-        <w:rPr>
-          <w:rFonts w:ascii="Calibri" w:eastAsia="Calibri" w:hAnsi="Calibri" w:cs="Calibri"/>
-          <w:lang w:val="es-MX"/>
-        </w:rPr>
-      </w:pPr>
-    </w:p>
-    <w:p>
-      <w:pPr>
-        <w:rPr>
-          <w:rFonts w:ascii="Calibri" w:eastAsia="Calibri" w:hAnsi="Calibri" w:cs="Calibri"/>
-          <w:lang w:val="es-MX"/>
-        </w:rPr>
-      </w:pPr>
-    </w:p>
-    <w:p>
-      <w:pPr>
-        <w:rPr>
-          <w:rFonts w:ascii="Calibri" w:eastAsia="Calibri" w:hAnsi="Calibri" w:cs="Calibri"/>
-          <w:lang w:val="es-MX"/>
-        </w:rPr>
-      </w:pPr>
-    </w:p>
-    <w:p>
-      <w:pPr>
         <w:rPr>
           <w:rFonts w:ascii="Calibri" w:eastAsia="Calibri" w:hAnsi="Calibri" w:cs="Calibri"/>
           <w:lang w:val="es-MX"/>
@@ -824,7 +794,6 @@
           <w:bCs/>
           <w:lang w:val="es-MX"/>
         </w:rPr>
-        <w:lastRenderedPageBreak/>
         <w:t>Definición</w:t>
       </w:r>
       <w:r>
@@ -1088,7 +1057,39 @@
           <w:rFonts w:ascii="Calibri" w:eastAsia="Calibri" w:hAnsi="Calibri" w:cs="Calibri"/>
           <w:lang w:val="es-MX"/>
         </w:rPr>
-        <w:t xml:space="preserve"> (Clean Code)</w:t>
+        <w:t xml:space="preserve"> (</w:t>
+      </w:r>
+      <w:proofErr w:type="spellStart"/>
+      <w:r>
+        <w:rPr>
+          <w:rFonts w:ascii="Calibri" w:eastAsia="Calibri" w:hAnsi="Calibri" w:cs="Calibri"/>
+          <w:lang w:val="es-MX"/>
+        </w:rPr>
+        <w:t>Clean</w:t>
+      </w:r>
+      <w:proofErr w:type="spellEnd"/>
+      <w:r>
+        <w:rPr>
+          <w:rFonts w:ascii="Calibri" w:eastAsia="Calibri" w:hAnsi="Calibri" w:cs="Calibri"/>
+          <w:lang w:val="es-MX"/>
+        </w:rPr>
+        <w:t xml:space="preserve"> </w:t>
+      </w:r>
+      <w:proofErr w:type="spellStart"/>
+      <w:r>
+        <w:rPr>
+          <w:rFonts w:ascii="Calibri" w:eastAsia="Calibri" w:hAnsi="Calibri" w:cs="Calibri"/>
+          <w:lang w:val="es-MX"/>
+        </w:rPr>
+        <w:t>Code</w:t>
+      </w:r>
+      <w:proofErr w:type="spellEnd"/>
+      <w:r>
+        <w:rPr>
+          <w:rFonts w:ascii="Calibri" w:eastAsia="Calibri" w:hAnsi="Calibri" w:cs="Calibri"/>
+          <w:lang w:val="es-MX"/>
+        </w:rPr>
+        <w:t>)</w:t>
       </w:r>
       <w:r>
         <w:rPr>
@@ -1243,7 +1244,23 @@
           <w:rFonts w:ascii="Calibri" w:eastAsia="Calibri" w:hAnsi="Calibri" w:cs="Calibri"/>
           <w:lang w:val="es-MX"/>
         </w:rPr>
-        <w:t>corta con el fin de no caer en código “Espaguetti”</w:t>
+        <w:t>corta con el fin de no caer en código “</w:t>
+      </w:r>
+      <w:proofErr w:type="spellStart"/>
+      <w:r>
+        <w:rPr>
+          <w:rFonts w:ascii="Calibri" w:eastAsia="Calibri" w:hAnsi="Calibri" w:cs="Calibri"/>
+          <w:lang w:val="es-MX"/>
+        </w:rPr>
+        <w:t>Espaguetti</w:t>
+      </w:r>
+      <w:proofErr w:type="spellEnd"/>
+      <w:r>
+        <w:rPr>
+          <w:rFonts w:ascii="Calibri" w:eastAsia="Calibri" w:hAnsi="Calibri" w:cs="Calibri"/>
+          <w:lang w:val="es-MX"/>
+        </w:rPr>
+        <w:t>”</w:t>
       </w:r>
       <w:r>
         <w:rPr>
@@ -1313,6 +1330,7 @@
           <w:lang w:val="es-MX"/>
         </w:rPr>
       </w:pPr>
+      <w:proofErr w:type="spellStart"/>
       <w:r>
         <w:rPr>
           <w:rFonts w:ascii="Calibri" w:eastAsia="Calibri" w:hAnsi="Calibri" w:cs="Calibri"/>
@@ -1327,6 +1345,7 @@
         </w:rPr>
         <w:t>ublic</w:t>
       </w:r>
+      <w:proofErr w:type="spellEnd"/>
     </w:p>
     <w:p>
       <w:pPr>
@@ -1340,6 +1359,7 @@
           <w:lang w:val="es-MX"/>
         </w:rPr>
       </w:pPr>
+      <w:proofErr w:type="spellStart"/>
       <w:r>
         <w:rPr>
           <w:rFonts w:ascii="Calibri" w:eastAsia="Calibri" w:hAnsi="Calibri" w:cs="Calibri"/>
@@ -1354,6 +1374,7 @@
         </w:rPr>
         <w:t>rivate</w:t>
       </w:r>
+      <w:proofErr w:type="spellEnd"/>
     </w:p>
     <w:p>
       <w:pPr>
@@ -1367,6 +1388,7 @@
           <w:lang w:val="es-MX"/>
         </w:rPr>
       </w:pPr>
+      <w:proofErr w:type="spellStart"/>
       <w:r>
         <w:rPr>
           <w:rFonts w:ascii="Calibri" w:eastAsia="Calibri" w:hAnsi="Calibri" w:cs="Calibri"/>
@@ -1381,6 +1403,7 @@
         </w:rPr>
         <w:t>rotected</w:t>
       </w:r>
+      <w:proofErr w:type="spellEnd"/>
     </w:p>
     <w:p>
       <w:pPr>
@@ -1495,12 +1518,21 @@
           <w:lang w:val="es-MX"/>
         </w:rPr>
       </w:pPr>
-      <w:r>
-        <w:rPr>
-          <w:rFonts w:ascii="Calibri" w:eastAsia="Calibri" w:hAnsi="Calibri" w:cs="Calibri"/>
-          <w:lang w:val="es-MX"/>
-        </w:rPr>
-        <w:t>Delete (Borrar)</w:t>
+      <w:proofErr w:type="spellStart"/>
+      <w:r>
+        <w:rPr>
+          <w:rFonts w:ascii="Calibri" w:eastAsia="Calibri" w:hAnsi="Calibri" w:cs="Calibri"/>
+          <w:lang w:val="es-MX"/>
+        </w:rPr>
+        <w:t>Delete</w:t>
+      </w:r>
+      <w:proofErr w:type="spellEnd"/>
+      <w:r>
+        <w:rPr>
+          <w:rFonts w:ascii="Calibri" w:eastAsia="Calibri" w:hAnsi="Calibri" w:cs="Calibri"/>
+          <w:lang w:val="es-MX"/>
+        </w:rPr>
+        <w:t xml:space="preserve"> (Borrar)</w:t>
       </w:r>
     </w:p>
     <w:p>
@@ -1515,12 +1547,21 @@
           <w:lang w:val="es-MX"/>
         </w:rPr>
       </w:pPr>
-      <w:r>
-        <w:rPr>
-          <w:rFonts w:ascii="Calibri" w:eastAsia="Calibri" w:hAnsi="Calibri" w:cs="Calibri"/>
-          <w:lang w:val="es-MX"/>
-        </w:rPr>
-        <w:t>Get (Tomar)</w:t>
+      <w:proofErr w:type="spellStart"/>
+      <w:r>
+        <w:rPr>
+          <w:rFonts w:ascii="Calibri" w:eastAsia="Calibri" w:hAnsi="Calibri" w:cs="Calibri"/>
+          <w:lang w:val="es-MX"/>
+        </w:rPr>
+        <w:t>Get</w:t>
+      </w:r>
+      <w:proofErr w:type="spellEnd"/>
+      <w:r>
+        <w:rPr>
+          <w:rFonts w:ascii="Calibri" w:eastAsia="Calibri" w:hAnsi="Calibri" w:cs="Calibri"/>
+          <w:lang w:val="es-MX"/>
+        </w:rPr>
+        <w:t xml:space="preserve"> (Tomar)</w:t>
       </w:r>
     </w:p>
     <w:p>
@@ -1535,6 +1576,7 @@
           <w:lang w:val="es-MX"/>
         </w:rPr>
       </w:pPr>
+      <w:proofErr w:type="spellStart"/>
       <w:r>
         <w:rPr>
           <w:rFonts w:ascii="Calibri" w:eastAsia="Calibri" w:hAnsi="Calibri" w:cs="Calibri"/>
@@ -1542,6 +1584,7 @@
         </w:rPr>
         <w:t>Update</w:t>
       </w:r>
+      <w:proofErr w:type="spellEnd"/>
       <w:r>
         <w:rPr>
           <w:rFonts w:ascii="Calibri" w:eastAsia="Calibri" w:hAnsi="Calibri" w:cs="Calibri"/>
@@ -1569,12 +1612,21 @@
           <w:lang w:val="es-MX"/>
         </w:rPr>
       </w:pPr>
-      <w:r>
-        <w:rPr>
-          <w:rFonts w:ascii="Calibri" w:eastAsia="Calibri" w:hAnsi="Calibri" w:cs="Calibri"/>
-          <w:lang w:val="es-MX"/>
-        </w:rPr>
-        <w:t>Print (Imprimir)</w:t>
+      <w:proofErr w:type="spellStart"/>
+      <w:r>
+        <w:rPr>
+          <w:rFonts w:ascii="Calibri" w:eastAsia="Calibri" w:hAnsi="Calibri" w:cs="Calibri"/>
+          <w:lang w:val="es-MX"/>
+        </w:rPr>
+        <w:t>Print</w:t>
+      </w:r>
+      <w:proofErr w:type="spellEnd"/>
+      <w:r>
+        <w:rPr>
+          <w:rFonts w:ascii="Calibri" w:eastAsia="Calibri" w:hAnsi="Calibri" w:cs="Calibri"/>
+          <w:lang w:val="es-MX"/>
+        </w:rPr>
+        <w:t xml:space="preserve"> (Imprimir)</w:t>
       </w:r>
     </w:p>
     <w:p>
@@ -1649,6 +1701,7 @@
           <w:lang w:val="es-MX"/>
         </w:rPr>
       </w:pPr>
+      <w:proofErr w:type="spellStart"/>
       <w:r>
         <w:rPr>
           <w:rFonts w:ascii="Calibri" w:eastAsia="Calibri" w:hAnsi="Calibri" w:cs="Calibri"/>
@@ -1656,6 +1709,7 @@
         </w:rPr>
         <w:t>PostUsuario</w:t>
       </w:r>
+      <w:proofErr w:type="spellEnd"/>
     </w:p>
     <w:p>
       <w:pPr>
@@ -1669,6 +1723,7 @@
           <w:lang w:val="es-MX"/>
         </w:rPr>
       </w:pPr>
+      <w:proofErr w:type="spellStart"/>
       <w:r>
         <w:rPr>
           <w:rFonts w:ascii="Calibri" w:eastAsia="Calibri" w:hAnsi="Calibri" w:cs="Calibri"/>
@@ -1676,6 +1731,7 @@
         </w:rPr>
         <w:t>DeleteUsuario</w:t>
       </w:r>
+      <w:proofErr w:type="spellEnd"/>
     </w:p>
     <w:p>
       <w:pPr>
@@ -1689,14 +1745,15 @@
           <w:lang w:val="es-MX"/>
         </w:rPr>
       </w:pPr>
-      <w:r>
-        <w:rPr>
-          <w:rFonts w:ascii="Calibri" w:eastAsia="Calibri" w:hAnsi="Calibri" w:cs="Calibri"/>
-          <w:lang w:val="es-MX"/>
-        </w:rPr>
-        <w:lastRenderedPageBreak/>
+      <w:proofErr w:type="spellStart"/>
+      <w:r>
+        <w:rPr>
+          <w:rFonts w:ascii="Calibri" w:eastAsia="Calibri" w:hAnsi="Calibri" w:cs="Calibri"/>
+          <w:lang w:val="es-MX"/>
+        </w:rPr>
         <w:t>GetUsuario</w:t>
       </w:r>
+      <w:proofErr w:type="spellEnd"/>
     </w:p>
     <w:p>
       <w:pPr>
@@ -1710,12 +1767,21 @@
           <w:lang w:val="es-MX"/>
         </w:rPr>
       </w:pPr>
-      <w:r>
-        <w:rPr>
-          <w:rFonts w:ascii="Calibri" w:eastAsia="Calibri" w:hAnsi="Calibri" w:cs="Calibri"/>
-          <w:lang w:val="es-MX"/>
-        </w:rPr>
-        <w:t>GetListUsuarios (Va en plural si se requiere una lista)</w:t>
+      <w:proofErr w:type="spellStart"/>
+      <w:r>
+        <w:rPr>
+          <w:rFonts w:ascii="Calibri" w:eastAsia="Calibri" w:hAnsi="Calibri" w:cs="Calibri"/>
+          <w:lang w:val="es-MX"/>
+        </w:rPr>
+        <w:t>GetListUsuarios</w:t>
+      </w:r>
+      <w:proofErr w:type="spellEnd"/>
+      <w:r>
+        <w:rPr>
+          <w:rFonts w:ascii="Calibri" w:eastAsia="Calibri" w:hAnsi="Calibri" w:cs="Calibri"/>
+          <w:lang w:val="es-MX"/>
+        </w:rPr>
+        <w:t xml:space="preserve"> (Va en plural si se requiere una lista)</w:t>
       </w:r>
     </w:p>
     <w:p>
@@ -1730,12 +1796,21 @@
           <w:lang w:val="es-MX"/>
         </w:rPr>
       </w:pPr>
-      <w:r>
-        <w:rPr>
-          <w:rFonts w:ascii="Calibri" w:eastAsia="Calibri" w:hAnsi="Calibri" w:cs="Calibri"/>
-          <w:lang w:val="es-MX"/>
-        </w:rPr>
-        <w:t>GetTableUsuarios.</w:t>
+      <w:proofErr w:type="spellStart"/>
+      <w:r>
+        <w:rPr>
+          <w:rFonts w:ascii="Calibri" w:eastAsia="Calibri" w:hAnsi="Calibri" w:cs="Calibri"/>
+          <w:lang w:val="es-MX"/>
+        </w:rPr>
+        <w:t>GetTableUsuarios</w:t>
+      </w:r>
+      <w:proofErr w:type="spellEnd"/>
+      <w:r>
+        <w:rPr>
+          <w:rFonts w:ascii="Calibri" w:eastAsia="Calibri" w:hAnsi="Calibri" w:cs="Calibri"/>
+          <w:lang w:val="es-MX"/>
+        </w:rPr>
+        <w:t>.</w:t>
       </w:r>
     </w:p>
     <w:p>
@@ -1810,6 +1885,7 @@
         <w:rPr>
           <w:noProof/>
         </w:rPr>
+        <w:lastRenderedPageBreak/>
         <w:drawing>
           <wp:inline distT="0" distB="0" distL="0" distR="0" wp14:anchorId="795C9EC4" wp14:editId="3242AD26">
             <wp:extent cx="5612130" cy="1189990"/>
@@ -1889,7 +1965,39 @@
           <w:rFonts w:ascii="Calibri" w:eastAsia="Calibri" w:hAnsi="Calibri" w:cs="Calibri"/>
           <w:lang w:val="es-MX"/>
         </w:rPr>
-        <w:t>Teniendo en cuenta que los proyectos se dividen en 2 partes, el FrontEnd y el Backend para cada una de estas se define la siguiente estructura de código:</w:t>
+        <w:t xml:space="preserve">Teniendo en cuenta que los proyectos se dividen en 2 partes, el </w:t>
+      </w:r>
+      <w:proofErr w:type="spellStart"/>
+      <w:r>
+        <w:rPr>
+          <w:rFonts w:ascii="Calibri" w:eastAsia="Calibri" w:hAnsi="Calibri" w:cs="Calibri"/>
+          <w:lang w:val="es-MX"/>
+        </w:rPr>
+        <w:t>FrontEnd</w:t>
+      </w:r>
+      <w:proofErr w:type="spellEnd"/>
+      <w:r>
+        <w:rPr>
+          <w:rFonts w:ascii="Calibri" w:eastAsia="Calibri" w:hAnsi="Calibri" w:cs="Calibri"/>
+          <w:lang w:val="es-MX"/>
+        </w:rPr>
+        <w:t xml:space="preserve"> y el </w:t>
+      </w:r>
+      <w:proofErr w:type="spellStart"/>
+      <w:r>
+        <w:rPr>
+          <w:rFonts w:ascii="Calibri" w:eastAsia="Calibri" w:hAnsi="Calibri" w:cs="Calibri"/>
+          <w:lang w:val="es-MX"/>
+        </w:rPr>
+        <w:t>Backend</w:t>
+      </w:r>
+      <w:proofErr w:type="spellEnd"/>
+      <w:r>
+        <w:rPr>
+          <w:rFonts w:ascii="Calibri" w:eastAsia="Calibri" w:hAnsi="Calibri" w:cs="Calibri"/>
+          <w:lang w:val="es-MX"/>
+        </w:rPr>
+        <w:t xml:space="preserve"> para cada una de estas se define la siguiente estructura de código:</w:t>
       </w:r>
     </w:p>
     <w:p>
@@ -1925,7 +2033,6 @@
         <w:rPr>
           <w:noProof/>
         </w:rPr>
-        <w:lastRenderedPageBreak/>
         <w:drawing>
           <wp:inline distT="0" distB="0" distL="0" distR="0" wp14:anchorId="25EBB5EC" wp14:editId="69193B8B">
             <wp:extent cx="3924300" cy="5494022"/>
@@ -2120,6 +2227,77 @@
     <w:p>
       <w:pPr>
         <w:pStyle w:val="Prrafodelista"/>
+        <w:numPr>
+          <w:ilvl w:val="0"/>
+          <w:numId w:val="1"/>
+        </w:numPr>
+        <w:rPr>
+          <w:rFonts w:ascii="Calibri" w:eastAsia="Calibri" w:hAnsi="Calibri" w:cs="Calibri"/>
+          <w:lang w:val="es-MX"/>
+        </w:rPr>
+      </w:pPr>
+      <w:r>
+        <w:rPr>
+          <w:rFonts w:ascii="Calibri" w:eastAsia="Calibri" w:hAnsi="Calibri" w:cs="Calibri"/>
+          <w:b/>
+          <w:bCs/>
+          <w:lang w:val="es-MX"/>
+        </w:rPr>
+        <w:t>Comentarios y anotaciones especificas</w:t>
+      </w:r>
+      <w:r>
+        <w:rPr>
+          <w:rFonts w:ascii="Calibri" w:eastAsia="Calibri" w:hAnsi="Calibri" w:cs="Calibri"/>
+          <w:lang w:val="es-MX"/>
+        </w:rPr>
+        <w:t>:</w:t>
+      </w:r>
+    </w:p>
+    <w:p>
+      <w:pPr>
+        <w:pStyle w:val="Prrafodelista"/>
+        <w:numPr>
+          <w:ilvl w:val="0"/>
+          <w:numId w:val="2"/>
+        </w:numPr>
+        <w:jc w:val="both"/>
+        <w:rPr>
+          <w:rFonts w:ascii="Calibri" w:eastAsia="Calibri" w:hAnsi="Calibri" w:cs="Calibri"/>
+          <w:lang w:val="es-MX"/>
+        </w:rPr>
+      </w:pPr>
+      <w:r>
+        <w:rPr>
+          <w:rFonts w:ascii="Calibri" w:eastAsia="Calibri" w:hAnsi="Calibri" w:cs="Calibri"/>
+          <w:lang w:val="es-MX"/>
+        </w:rPr>
+        <w:t>Para adquirir y aplicar buenas prácticas al generar código, es fundamental implementar comentarios breves y específicos dentro de las líneas de código. Estas anotaciones ayudan tanto al autor original como a cualquier otra persona que acceda al código, facilitando la comprensión de la lógica, funcionalidad y pro</w:t>
+      </w:r>
+      <w:r>
+        <w:rPr>
+          <w:rFonts w:ascii="Calibri" w:eastAsia="Calibri" w:hAnsi="Calibri" w:cs="Calibri"/>
+          <w:lang w:val="es-MX"/>
+        </w:rPr>
+        <w:t xml:space="preserve">pósito </w:t>
+      </w:r>
+      <w:r>
+        <w:rPr>
+          <w:rFonts w:ascii="Calibri" w:eastAsia="Calibri" w:hAnsi="Calibri" w:cs="Calibri"/>
+          <w:lang w:val="es-MX"/>
+        </w:rPr>
+        <w:t>de este</w:t>
+      </w:r>
+      <w:r>
+        <w:rPr>
+          <w:rFonts w:ascii="Calibri" w:eastAsia="Calibri" w:hAnsi="Calibri" w:cs="Calibri"/>
+          <w:lang w:val="es-MX"/>
+        </w:rPr>
+        <w:t>.</w:t>
+      </w:r>
+    </w:p>
+    <w:p>
+      <w:pPr>
+        <w:pStyle w:val="Prrafodelista"/>
         <w:ind w:left="1080"/>
         <w:rPr>
           <w:rFonts w:ascii="Calibri" w:eastAsia="Calibri" w:hAnsi="Calibri" w:cs="Calibri"/>
@@ -2131,10 +2309,10 @@
           <w:noProof/>
         </w:rPr>
         <w:drawing>
-          <wp:inline distT="0" distB="0" distL="0" distR="0" wp14:anchorId="417381E9" wp14:editId="2E21E38F">
-            <wp:extent cx="5612130" cy="2856865"/>
-            <wp:effectExtent l="0" t="0" r="7620" b="635"/>
-            <wp:docPr id="1863662334" name="Imagen 1" descr="Texto&#10;&#10;Descripción generada automáticamente"/>
+          <wp:inline distT="0" distB="0" distL="0" distR="0" wp14:anchorId="0CFD333F" wp14:editId="4097EA9B">
+            <wp:extent cx="5612130" cy="821690"/>
+            <wp:effectExtent l="0" t="0" r="7620" b="0"/>
+            <wp:docPr id="1729992367" name="Imagen 1" descr="Texto&#10;&#10;Descripción generada automáticamente"/>
             <wp:cNvGraphicFramePr>
               <a:graphicFrameLocks xmlns:a="http://schemas.openxmlformats.org/drawingml/2006/main" noChangeAspect="1"/>
             </wp:cNvGraphicFramePr>
@@ -2160,144 +2338,6 @@
                   <pic:spPr>
                     <a:xfrm>
                       <a:off x="0" y="0"/>
-                      <a:ext cx="5612130" cy="2856865"/>
-                    </a:xfrm>
-                    <a:prstGeom prst="rect">
-                      <a:avLst/>
-                    </a:prstGeom>
-                  </pic:spPr>
-                </pic:pic>
-              </a:graphicData>
-            </a:graphic>
-          </wp:inline>
-        </w:drawing>
-      </w:r>
-    </w:p>
-    <w:p>
-      <w:pPr>
-        <w:pStyle w:val="Prrafodelista"/>
-        <w:ind w:left="1080"/>
-        <w:rPr>
-          <w:rFonts w:ascii="Calibri" w:eastAsia="Calibri" w:hAnsi="Calibri" w:cs="Calibri"/>
-          <w:lang w:val="es-MX"/>
-        </w:rPr>
-      </w:pPr>
-    </w:p>
-    <w:p>
-      <w:pPr>
-        <w:pStyle w:val="Prrafodelista"/>
-        <w:numPr>
-          <w:ilvl w:val="0"/>
-          <w:numId w:val="1"/>
-        </w:numPr>
-        <w:rPr>
-          <w:rFonts w:ascii="Calibri" w:eastAsia="Calibri" w:hAnsi="Calibri" w:cs="Calibri"/>
-          <w:lang w:val="es-MX"/>
-        </w:rPr>
-      </w:pPr>
-      <w:r>
-        <w:rPr>
-          <w:rFonts w:ascii="Calibri" w:eastAsia="Calibri" w:hAnsi="Calibri" w:cs="Calibri"/>
-          <w:b/>
-          <w:bCs/>
-          <w:lang w:val="es-MX"/>
-        </w:rPr>
-        <w:t>Comentarios y anotaciones especificas</w:t>
-      </w:r>
-      <w:r>
-        <w:rPr>
-          <w:rFonts w:ascii="Calibri" w:eastAsia="Calibri" w:hAnsi="Calibri" w:cs="Calibri"/>
-          <w:lang w:val="es-MX"/>
-        </w:rPr>
-        <w:t>:</w:t>
-      </w:r>
-    </w:p>
-    <w:p>
-      <w:pPr>
-        <w:pStyle w:val="Prrafodelista"/>
-        <w:numPr>
-          <w:ilvl w:val="0"/>
-          <w:numId w:val="2"/>
-        </w:numPr>
-        <w:jc w:val="both"/>
-        <w:rPr>
-          <w:rFonts w:ascii="Calibri" w:eastAsia="Calibri" w:hAnsi="Calibri" w:cs="Calibri"/>
-          <w:lang w:val="es-MX"/>
-        </w:rPr>
-      </w:pPr>
-      <w:r>
-        <w:rPr>
-          <w:rFonts w:ascii="Calibri" w:eastAsia="Calibri" w:hAnsi="Calibri" w:cs="Calibri"/>
-          <w:lang w:val="es-MX"/>
-        </w:rPr>
-        <w:lastRenderedPageBreak/>
-        <w:t>Para adquirir y aplicar buenas prácticas al generar código, es fundamental implementar comentarios breves y específicos dentro de las líneas de código. Estas anotaciones ayudan tanto al autor original como a cualquier otra persona que acceda al código, facilitando la comprensión de la lógica, funcionalidad y pro</w:t>
-      </w:r>
-      <w:r>
-        <w:rPr>
-          <w:rFonts w:ascii="Calibri" w:eastAsia="Calibri" w:hAnsi="Calibri" w:cs="Calibri"/>
-          <w:lang w:val="es-MX"/>
-        </w:rPr>
-        <w:t xml:space="preserve">pósito </w:t>
-      </w:r>
-      <w:r>
-        <w:rPr>
-          <w:rFonts w:ascii="Calibri" w:eastAsia="Calibri" w:hAnsi="Calibri" w:cs="Calibri"/>
-          <w:lang w:val="es-MX"/>
-        </w:rPr>
-        <w:t>de este</w:t>
-      </w:r>
-      <w:r>
-        <w:rPr>
-          <w:rFonts w:ascii="Calibri" w:eastAsia="Calibri" w:hAnsi="Calibri" w:cs="Calibri"/>
-          <w:lang w:val="es-MX"/>
-        </w:rPr>
-        <w:t>.</w:t>
-      </w:r>
-    </w:p>
-    <w:p>
-      <w:pPr>
-        <w:pStyle w:val="Prrafodelista"/>
-        <w:ind w:left="1080"/>
-        <w:rPr>
-          <w:rFonts w:ascii="Calibri" w:eastAsia="Calibri" w:hAnsi="Calibri" w:cs="Calibri"/>
-          <w:lang w:val="es-MX"/>
-        </w:rPr>
-      </w:pPr>
-      <w:r>
-        <w:rPr>
-          <w:noProof/>
-        </w:rPr>
-        <w:drawing>
-          <wp:inline distT="0" distB="0" distL="0" distR="0" wp14:anchorId="0CFD333F" wp14:editId="4097EA9B">
-            <wp:extent cx="5612130" cy="821690"/>
-            <wp:effectExtent l="0" t="0" r="7620" b="0"/>
-            <wp:docPr id="1729992367" name="Imagen 1" descr="Texto&#10;&#10;Descripción generada automáticamente"/>
-            <wp:cNvGraphicFramePr>
-              <a:graphicFrameLocks xmlns:a="http://schemas.openxmlformats.org/drawingml/2006/main" noChangeAspect="1"/>
-            </wp:cNvGraphicFramePr>
-            <a:graphic xmlns:a="http://schemas.openxmlformats.org/drawingml/2006/main">
-              <a:graphicData uri="http://schemas.openxmlformats.org/drawingml/2006/picture">
-                <pic:pic xmlns:pic="http://schemas.openxmlformats.org/drawingml/2006/picture">
-                  <pic:nvPicPr>
-                    <pic:cNvPr id="0" name="Imagen 1"/>
-                    <pic:cNvPicPr/>
-                  </pic:nvPicPr>
-                  <pic:blipFill>
-                    <a:blip r:embed="rId9">
-                      <a:extLst>
-                        <a:ext uri="{28A0092B-C50C-407E-A947-70E740481C1C}">
-                          <a14:useLocalDpi xmlns:a14="http://schemas.microsoft.com/office/drawing/2010/main" val="0"/>
-                        </a:ext>
-                      </a:extLst>
-                    </a:blip>
-                    <a:stretch>
-                      <a:fillRect/>
-                    </a:stretch>
-                  </pic:blipFill>
-                  <pic:spPr>
-                    <a:xfrm>
-                      <a:off x="0" y="0"/>
                       <a:ext cx="5612130" cy="821690"/>
                     </a:xfrm>
                     <a:prstGeom prst="rect">
@@ -2355,14 +2395,30 @@
           <w:rFonts w:ascii="Calibri" w:eastAsia="Calibri" w:hAnsi="Calibri" w:cs="Calibri"/>
           <w:lang w:val="es-MX"/>
         </w:rPr>
-        <w:t>la lógica del backen</w:t>
-      </w:r>
-      <w:r>
-        <w:rPr>
-          <w:rFonts w:ascii="Calibri" w:eastAsia="Calibri" w:hAnsi="Calibri" w:cs="Calibri"/>
-          <w:lang w:val="es-MX"/>
-        </w:rPr>
-        <w:t xml:space="preserve">d, es de suma importancia el tener </w:t>
+        <w:t xml:space="preserve">la lógica del </w:t>
+      </w:r>
+      <w:proofErr w:type="spellStart"/>
+      <w:r>
+        <w:rPr>
+          <w:rFonts w:ascii="Calibri" w:eastAsia="Calibri" w:hAnsi="Calibri" w:cs="Calibri"/>
+          <w:lang w:val="es-MX"/>
+        </w:rPr>
+        <w:t>backen</w:t>
+      </w:r>
+      <w:r>
+        <w:rPr>
+          <w:rFonts w:ascii="Calibri" w:eastAsia="Calibri" w:hAnsi="Calibri" w:cs="Calibri"/>
+          <w:lang w:val="es-MX"/>
+        </w:rPr>
+        <w:t>d</w:t>
+      </w:r>
+      <w:proofErr w:type="spellEnd"/>
+      <w:r>
+        <w:rPr>
+          <w:rFonts w:ascii="Calibri" w:eastAsia="Calibri" w:hAnsi="Calibri" w:cs="Calibri"/>
+          <w:lang w:val="es-MX"/>
+        </w:rPr>
+        <w:t xml:space="preserve">, es de suma importancia el tener </w:t>
       </w:r>
       <w:r>
         <w:rPr>
@@ -2417,6 +2473,7 @@
           <w:rFonts w:ascii="Calibri" w:eastAsia="Calibri" w:hAnsi="Calibri" w:cs="Calibri"/>
           <w:lang w:val="es-MX"/>
         </w:rPr>
+        <w:lastRenderedPageBreak/>
         <w:t>Dentro del registro de logs existe</w:t>
       </w:r>
       <w:r>
@@ -2453,6 +2510,7 @@
           <w:lang w:val="es-MX"/>
         </w:rPr>
       </w:pPr>
+      <w:proofErr w:type="spellStart"/>
       <w:r>
         <w:rPr>
           <w:rFonts w:ascii="Calibri" w:eastAsia="Calibri" w:hAnsi="Calibri" w:cs="Calibri"/>
@@ -2462,6 +2520,7 @@
         </w:rPr>
         <w:t>Debug</w:t>
       </w:r>
+      <w:proofErr w:type="spellEnd"/>
       <w:r>
         <w:rPr>
           <w:rFonts w:ascii="Calibri" w:eastAsia="Calibri" w:hAnsi="Calibri" w:cs="Calibri"/>
@@ -2505,6 +2564,7 @@
           <w:lang w:val="es-MX"/>
         </w:rPr>
       </w:pPr>
+      <w:proofErr w:type="spellStart"/>
       <w:r>
         <w:rPr>
           <w:rFonts w:ascii="Calibri" w:eastAsia="Calibri" w:hAnsi="Calibri" w:cs="Calibri"/>
@@ -2512,7 +2572,17 @@
           <w:bCs/>
           <w:lang w:val="es-MX"/>
         </w:rPr>
-        <w:t>Info:</w:t>
+        <w:t>Info</w:t>
+      </w:r>
+      <w:proofErr w:type="spellEnd"/>
+      <w:r>
+        <w:rPr>
+          <w:rFonts w:ascii="Calibri" w:eastAsia="Calibri" w:hAnsi="Calibri" w:cs="Calibri"/>
+          <w:b/>
+          <w:bCs/>
+          <w:lang w:val="es-MX"/>
+        </w:rPr>
+        <w:t>:</w:t>
       </w:r>
       <w:r>
         <w:rPr>
@@ -2541,6 +2611,7 @@
           <w:lang w:val="es-MX"/>
         </w:rPr>
       </w:pPr>
+      <w:proofErr w:type="spellStart"/>
       <w:r>
         <w:rPr>
           <w:rFonts w:ascii="Calibri" w:eastAsia="Calibri" w:hAnsi="Calibri" w:cs="Calibri"/>
@@ -2548,7 +2619,17 @@
           <w:bCs/>
           <w:lang w:val="es-MX"/>
         </w:rPr>
-        <w:t>Warn:</w:t>
+        <w:t>Warn</w:t>
+      </w:r>
+      <w:proofErr w:type="spellEnd"/>
+      <w:r>
+        <w:rPr>
+          <w:rFonts w:ascii="Calibri" w:eastAsia="Calibri" w:hAnsi="Calibri" w:cs="Calibri"/>
+          <w:b/>
+          <w:bCs/>
+          <w:lang w:val="es-MX"/>
+        </w:rPr>
+        <w:t>:</w:t>
       </w:r>
       <w:r>
         <w:rPr>
@@ -2605,7 +2686,23 @@
           <w:rFonts w:ascii="Calibri" w:eastAsia="Calibri" w:hAnsi="Calibri" w:cs="Calibri"/>
           <w:lang w:val="es-MX"/>
         </w:rPr>
-        <w:t xml:space="preserve"> Debido a un problema mas grave, la funcionalidad ha sido afectada.</w:t>
+        <w:t xml:space="preserve"> Debido a un problema </w:t>
+      </w:r>
+      <w:proofErr w:type="spellStart"/>
+      <w:r>
+        <w:rPr>
+          <w:rFonts w:ascii="Calibri" w:eastAsia="Calibri" w:hAnsi="Calibri" w:cs="Calibri"/>
+          <w:lang w:val="es-MX"/>
+        </w:rPr>
+        <w:t>mas</w:t>
+      </w:r>
+      <w:proofErr w:type="spellEnd"/>
+      <w:r>
+        <w:rPr>
+          <w:rFonts w:ascii="Calibri" w:eastAsia="Calibri" w:hAnsi="Calibri" w:cs="Calibri"/>
+          <w:lang w:val="es-MX"/>
+        </w:rPr>
+        <w:t xml:space="preserve"> grave, la funcionalidad ha sido afectada.</w:t>
       </w:r>
     </w:p>
     <w:p>
@@ -2665,8 +2762,19 @@
           <w:bCs/>
           <w:lang w:val="es-MX"/>
         </w:rPr>
-        <w:t>Proteger respuestas del backend</w:t>
-      </w:r>
+        <w:t xml:space="preserve">Proteger respuestas del </w:t>
+      </w:r>
+      <w:proofErr w:type="spellStart"/>
+      <w:r>
+        <w:rPr>
+          <w:rFonts w:ascii="Calibri" w:eastAsia="Calibri" w:hAnsi="Calibri" w:cs="Calibri"/>
+          <w:b/>
+          <w:bCs/>
+          <w:lang w:val="es-MX"/>
+        </w:rPr>
+        <w:t>backend</w:t>
+      </w:r>
+      <w:proofErr w:type="spellEnd"/>
       <w:r>
         <w:rPr>
           <w:rFonts w:ascii="Calibri" w:eastAsia="Calibri" w:hAnsi="Calibri" w:cs="Calibri"/>
@@ -2759,7 +2867,23 @@
           <w:rFonts w:ascii="Calibri" w:eastAsia="Calibri" w:hAnsi="Calibri" w:cs="Calibri"/>
           <w:lang w:val="es-MX"/>
         </w:rPr>
-        <w:t xml:space="preserve"> para el consumo de EndPoint. Se requiere siempre que </w:t>
+        <w:t xml:space="preserve"> para el consumo de </w:t>
+      </w:r>
+      <w:proofErr w:type="spellStart"/>
+      <w:r>
+        <w:rPr>
+          <w:rFonts w:ascii="Calibri" w:eastAsia="Calibri" w:hAnsi="Calibri" w:cs="Calibri"/>
+          <w:lang w:val="es-MX"/>
+        </w:rPr>
+        <w:t>EndPoint</w:t>
+      </w:r>
+      <w:proofErr w:type="spellEnd"/>
+      <w:r>
+        <w:rPr>
+          <w:rFonts w:ascii="Calibri" w:eastAsia="Calibri" w:hAnsi="Calibri" w:cs="Calibri"/>
+          <w:lang w:val="es-MX"/>
+        </w:rPr>
+        <w:t xml:space="preserve">. Se requiere siempre que </w:t>
       </w:r>
       <w:r>
         <w:rPr>
@@ -2787,14 +2911,30 @@
           <w:rFonts w:ascii="Calibri" w:eastAsia="Calibri" w:hAnsi="Calibri" w:cs="Calibri"/>
           <w:lang w:val="es-MX"/>
         </w:rPr>
-        <w:t>a partir de un e</w:t>
-      </w:r>
-      <w:r>
-        <w:rPr>
-          <w:rFonts w:ascii="Calibri" w:eastAsia="Calibri" w:hAnsi="Calibri" w:cs="Calibri"/>
-          <w:lang w:val="es-MX"/>
-        </w:rPr>
-        <w:t>ndpoint,</w:t>
+        <w:t xml:space="preserve">a partir de un </w:t>
+      </w:r>
+      <w:proofErr w:type="spellStart"/>
+      <w:r>
+        <w:rPr>
+          <w:rFonts w:ascii="Calibri" w:eastAsia="Calibri" w:hAnsi="Calibri" w:cs="Calibri"/>
+          <w:lang w:val="es-MX"/>
+        </w:rPr>
+        <w:t>e</w:t>
+      </w:r>
+      <w:r>
+        <w:rPr>
+          <w:rFonts w:ascii="Calibri" w:eastAsia="Calibri" w:hAnsi="Calibri" w:cs="Calibri"/>
+          <w:lang w:val="es-MX"/>
+        </w:rPr>
+        <w:t>ndpoint</w:t>
+      </w:r>
+      <w:proofErr w:type="spellEnd"/>
+      <w:r>
+        <w:rPr>
+          <w:rFonts w:ascii="Calibri" w:eastAsia="Calibri" w:hAnsi="Calibri" w:cs="Calibri"/>
+          <w:lang w:val="es-MX"/>
+        </w:rPr>
+        <w:t>,</w:t>
       </w:r>
       <w:r>
         <w:rPr>

</xml_diff>